<commit_message>
Full Document Flow Working
I have the full document flow working and at this point I only need to validate workspace functionality, finish writing the read me, harden the infrastructure, and work on the spaCy NLP functionality.
</commit_message>
<xml_diff>
--- a/Project Notes.docx
+++ b/Project Notes.docx
@@ -3,149 +3,301 @@
 <w:document xmlns:wpc="http://schemas.microsoft.com/office/word/2010/wordprocessingCanvas" xmlns:cx="http://schemas.microsoft.com/office/drawing/2014/chartex" xmlns:cx1="http://schemas.microsoft.com/office/drawing/2015/9/8/chartex" xmlns:cx2="http://schemas.microsoft.com/office/drawing/2015/10/21/chartex" xmlns:cx3="http://schemas.microsoft.com/office/drawing/2016/5/9/chartex" xmlns:cx4="http://schemas.microsoft.com/office/drawing/2016/5/10/chartex" xmlns:cx5="http://schemas.microsoft.com/office/drawing/2016/5/11/chartex" xmlns:cx6="http://schemas.microsoft.com/office/drawing/2016/5/12/chartex" xmlns:cx7="http://schemas.microsoft.com/office/drawing/2016/5/13/chartex" xmlns:cx8="http://schemas.microsoft.com/office/drawing/2016/5/14/chartex" xmlns:mc="http://schemas.openxmlformats.org/markup-compatibility/2006" xmlns:aink="http://schemas.microsoft.com/office/drawing/2016/ink" xmlns:am3d="http://schemas.microsoft.com/office/drawing/2017/model3d" xmlns:o="urn:schemas-microsoft-com:office:office" xmlns:oel="http://schemas.microsoft.com/office/2019/extlst" xmlns:r="http://schemas.openxmlformats.org/officeDocument/2006/relationships" xmlns:m="http://schemas.openxmlformats.org/officeDocument/2006/math" xmlns:v="urn:schemas-microsoft-com:vml" xmlns:wp14="http://schemas.microsoft.com/office/word/2010/wordprocessingDrawing" xmlns:wp="http://schemas.openxmlformats.org/drawingml/2006/wordprocessingDrawing" xmlns:w10="urn:schemas-microsoft-com:office:word" xmlns:w="http://schemas.openxmlformats.org/wordprocessingml/2006/main" xmlns:w14="http://schemas.microsoft.com/office/word/2010/wordml" xmlns:w15="http://schemas.microsoft.com/office/word/2012/wordml" xmlns:w16cex="http://schemas.microsoft.com/office/word/2018/wordml/cex" xmlns:w16cid="http://schemas.microsoft.com/office/word/2016/wordml/cid" xmlns:w16="http://schemas.microsoft.com/office/word/2018/wordml" xmlns:w16du="http://schemas.microsoft.com/office/word/2023/wordml/word16du" xmlns:w16sdtdh="http://schemas.microsoft.com/office/word/2020/wordml/sdtdatahash" xmlns:w16se="http://schemas.microsoft.com/office/word/2015/wordml/symex" xmlns:wpg="http://schemas.microsoft.com/office/word/2010/wordprocessingGroup" xmlns:wpi="http://schemas.microsoft.com/office/word/2010/wordprocessingInk" xmlns:wne="http://schemas.microsoft.com/office/word/2006/wordml" xmlns:wps="http://schemas.microsoft.com/office/word/2010/wordprocessingShape" mc:Ignorable="w14 w15 w16se w16cid w16 w16cex w16sdtdh w16du wp14">
   <w:body>
     <w:p>
-      <w:r>
-        <w:t>I wanted to build a project that included the following AWS services third party applications:</w:t>
-      </w:r>
-    </w:p>
-    <w:p>
-      <w:pPr>
-        <w:pStyle w:val="ListParagraph"/>
-        <w:numPr>
-          <w:ilvl w:val="0"/>
-          <w:numId w:val="2"/>
-        </w:numPr>
-      </w:pPr>
-      <w:r>
-        <w:t>Ec2</w:t>
-      </w:r>
-    </w:p>
-    <w:p>
-      <w:pPr>
-        <w:pStyle w:val="ListParagraph"/>
-        <w:numPr>
-          <w:ilvl w:val="0"/>
-          <w:numId w:val="2"/>
-        </w:numPr>
-      </w:pPr>
-      <w:r>
-        <w:t>S3</w:t>
-      </w:r>
-    </w:p>
-    <w:p>
-      <w:pPr>
-        <w:pStyle w:val="ListParagraph"/>
-        <w:numPr>
-          <w:ilvl w:val="0"/>
-          <w:numId w:val="2"/>
-        </w:numPr>
-      </w:pPr>
-      <w:r>
-        <w:t>Workspaces</w:t>
-      </w:r>
-    </w:p>
-    <w:p>
-      <w:pPr>
-        <w:pStyle w:val="ListParagraph"/>
-        <w:numPr>
-          <w:ilvl w:val="0"/>
-          <w:numId w:val="2"/>
-        </w:numPr>
-      </w:pPr>
-      <w:r>
-        <w:t>Security Hub</w:t>
-      </w:r>
-    </w:p>
-    <w:p>
-      <w:pPr>
-        <w:pStyle w:val="ListParagraph"/>
-        <w:numPr>
-          <w:ilvl w:val="0"/>
-          <w:numId w:val="2"/>
-        </w:numPr>
-      </w:pPr>
-      <w:r>
-        <w:t>Terraform</w:t>
-      </w:r>
-    </w:p>
-    <w:p>
-      <w:r>
-        <w:t xml:space="preserve">As such, I used ChatGPT to help me brainstorm some project ideas that I could show case </w:t>
-      </w:r>
-      <w:r>
-        <w:t xml:space="preserve">which had solid </w:t>
-      </w:r>
-      <w:r>
-        <w:t>real-world</w:t>
-      </w:r>
-      <w:r>
-        <w:t xml:space="preserve"> application. </w:t>
-      </w:r>
-      <w:r>
-        <w:t>I settled on</w:t>
-      </w:r>
-      <w:r>
-        <w:t xml:space="preserve"> a </w:t>
-      </w:r>
-      <w:r>
-        <w:t>Secure File Sharing and Analysis Platform</w:t>
-      </w:r>
+      <w:pPr>
+        <w:rPr>
+          <w:b/>
+          <w:bCs/>
+        </w:rPr>
+      </w:pPr>
+      <w:r>
+        <w:rPr>
+          <w:b/>
+          <w:bCs/>
+        </w:rPr>
+        <w:t>Project Requirements:</w:t>
+      </w:r>
+    </w:p>
+    <w:p>
+      <w:r>
+        <w:t>You must utilize the following services and deploy the project with terraform: EC2, S3,</w:t>
+      </w:r>
+      <w:r>
+        <w:rPr>
+          <w:b/>
+          <w:bCs/>
+        </w:rPr>
+        <w:t xml:space="preserve"> </w:t>
+      </w:r>
+      <w:r>
+        <w:t>IAM, Workspaces, Security Hu</w:t>
+      </w:r>
+      <w:r>
+        <w:t>b</w:t>
+      </w:r>
+    </w:p>
+    <w:p>
+      <w:pPr>
+        <w:rPr>
+          <w:b/>
+          <w:bCs/>
+        </w:rPr>
+      </w:pPr>
+      <w:r>
+        <w:rPr>
+          <w:b/>
+          <w:bCs/>
+        </w:rPr>
+        <w:t>Project Title: Secure File Sharing and Analysis Platform</w:t>
+      </w:r>
+    </w:p>
+    <w:p>
+      <w:pPr>
+        <w:rPr>
+          <w:b/>
+          <w:bCs/>
+        </w:rPr>
+      </w:pPr>
+      <w:r>
+        <w:rPr>
+          <w:b/>
+          <w:bCs/>
+        </w:rPr>
+        <w:t>Project Description</w:t>
+      </w:r>
+    </w:p>
+    <w:p>
+      <w:r>
+        <w:t>This service enables secure file sharing and analysis. The platform will process and summarize sensitive medical documents, ensuring compliance with security standards and providing alerts for high-severity security findings.</w:t>
+      </w:r>
+    </w:p>
+    <w:p>
+      <w:pPr>
+        <w:rPr>
+          <w:b/>
+          <w:bCs/>
+        </w:rPr>
+      </w:pPr>
+      <w:r>
+        <w:rPr>
+          <w:b/>
+          <w:bCs/>
+        </w:rPr>
+        <w:t>Real-World Application:</w:t>
+      </w:r>
+    </w:p>
+    <w:p>
+      <w:r>
+        <w:t>This project can serve as a prototype for a secure document management and analysis system for a healthcare organization. It ensures that sensitive files (e.g., medical records) are securely uploaded, processed, and analyzed while adhering to strict security standards.</w:t>
+      </w:r>
+    </w:p>
+    <w:p>
+      <w:pPr>
+        <w:rPr>
+          <w:b/>
+          <w:bCs/>
+        </w:rPr>
+      </w:pPr>
+      <w:r>
+        <w:rPr>
+          <w:b/>
+          <w:bCs/>
+        </w:rPr>
+        <w:t>Architecture and Workflow Description:</w:t>
+      </w:r>
+    </w:p>
+    <w:p>
+      <w:r>
+        <w:t xml:space="preserve">At this time the </w:t>
+      </w:r>
+      <w:r>
+        <w:t>admin</w:t>
+      </w:r>
+      <w:r>
+        <w:t xml:space="preserve"> user, me, will upload </w:t>
+      </w:r>
+      <w:r>
+        <w:t>all</w:t>
+      </w:r>
+      <w:r>
+        <w:t xml:space="preserve"> the documents to the </w:t>
+      </w:r>
+      <w:r>
+        <w:t>original S3 bucket. Once the file is uploaded to the S3 bucket an S3 Event will trigger a Lambda function. This Lambda function will deliver the S3 document to the EC2 instance.</w:t>
+      </w:r>
+      <w:r>
+        <w:t xml:space="preserve"> </w:t>
+      </w:r>
+      <w:r>
+        <w:t xml:space="preserve">The EC2 instance is required to be running 24/7. </w:t>
+      </w:r>
+      <w:r>
+        <w:t>The EC2 instance will process and summarize the medical document</w:t>
+      </w:r>
+      <w:r>
+        <w:t xml:space="preserve"> using </w:t>
+      </w:r>
+      <w:proofErr w:type="spellStart"/>
+      <w:r>
+        <w:t>spaCy</w:t>
+      </w:r>
+      <w:proofErr w:type="spellEnd"/>
       <w:r>
         <w:t xml:space="preserve">. </w:t>
       </w:r>
-    </w:p>
-    <w:p>
-      <w:pPr>
-        <w:rPr>
-          <w:b/>
-          <w:bCs/>
-        </w:rPr>
-      </w:pPr>
-      <w:r>
-        <w:rPr>
-          <w:b/>
-          <w:bCs/>
-        </w:rPr>
-        <w:t>Project Description:</w:t>
-      </w:r>
-    </w:p>
-    <w:p>
-      <w:r>
-        <w:t>Create a secure file sharing and analysis platform using AWS services. This platform allows users to upload files securely, which are then stored in S3 buckets. EC2 instances will process these files to analyze their content. AWS Workspaces will provide a virtual desktop environment for users to access and analyze the files further. AWS Security Hub will be used to monitor the security of the entire setup.</w:t>
-      </w:r>
-    </w:p>
-    <w:p>
-      <w:pPr>
-        <w:rPr>
-          <w:b/>
-          <w:bCs/>
-        </w:rPr>
-      </w:pPr>
-      <w:r>
-        <w:rPr>
-          <w:b/>
-          <w:bCs/>
-        </w:rPr>
-        <w:t>Real-World Application:</w:t>
-      </w:r>
-    </w:p>
-    <w:p>
-      <w:r>
-        <w:t>This project can serve as a prototype for a secure document management and analysis system for a healthcare organization. It ensures that sensitive files (e.g., medical records) are securely uploaded, processed, and analyzed while adhering to strict security standards.</w:t>
-      </w:r>
-    </w:p>
-    <w:p>
-      <w:pPr>
-        <w:rPr>
-          <w:b/>
-          <w:bCs/>
-        </w:rPr>
-      </w:pPr>
-      <w:r>
-        <w:rPr>
-          <w:b/>
-          <w:bCs/>
-        </w:rPr>
-        <w:t>AWS Services Used:</w:t>
+      <w:proofErr w:type="spellStart"/>
+      <w:r>
+        <w:t>SpaCy</w:t>
+      </w:r>
+      <w:proofErr w:type="spellEnd"/>
+      <w:r>
+        <w:t xml:space="preserve"> is</w:t>
+      </w:r>
+      <w:r>
+        <w:t xml:space="preserve"> an open-source software library for advanced natural language processing</w:t>
+      </w:r>
+      <w:r>
+        <w:t>.</w:t>
+      </w:r>
+      <w:r>
+        <w:t xml:space="preserve"> </w:t>
+      </w:r>
+      <w:r>
+        <w:t xml:space="preserve">At the time of writing this I have elected </w:t>
+      </w:r>
+      <w:r>
+        <w:t xml:space="preserve">to comment out the portion of the shell script where </w:t>
+      </w:r>
+      <w:proofErr w:type="spellStart"/>
+      <w:r>
+        <w:t>spaCy</w:t>
+      </w:r>
+      <w:proofErr w:type="spellEnd"/>
+      <w:r>
+        <w:t xml:space="preserve"> will summarize the document</w:t>
+      </w:r>
+      <w:r>
+        <w:t>. I was having difficulty implementing that portion of the project and</w:t>
+      </w:r>
+      <w:r>
+        <w:t xml:space="preserve"> </w:t>
+      </w:r>
+      <w:r>
+        <w:t xml:space="preserve">skipping over it allows me to showcase my ability to implement with all the services mentioned above. I will circle back and learn to work with </w:t>
+      </w:r>
+      <w:proofErr w:type="spellStart"/>
+      <w:r>
+        <w:t>spaCy</w:t>
+      </w:r>
+      <w:proofErr w:type="spellEnd"/>
+      <w:r>
+        <w:t xml:space="preserve"> in the future. </w:t>
+      </w:r>
+      <w:r>
+        <w:t xml:space="preserve">Once it has summarized the medical document it </w:t>
+      </w:r>
+      <w:r>
+        <w:t>will</w:t>
+      </w:r>
+      <w:r>
+        <w:t xml:space="preserve"> send it to the</w:t>
+      </w:r>
+      <w:r>
+        <w:t xml:space="preserve"> summarized S3 bucket. End users at the medical office will use AWS Workspaces to login and securely access both the </w:t>
+      </w:r>
+      <w:r>
+        <w:t xml:space="preserve">original medical documents and the summarized documents. </w:t>
+      </w:r>
+    </w:p>
+    <w:p>
+      <w:r>
+        <w:t>Considering the stringent security compliance for healthcare information we will use a combination of IAM, AWS KMS</w:t>
+      </w:r>
+      <w:r>
+        <w:t>, AWS Config, Security Hub,</w:t>
+      </w:r>
+      <w:r>
+        <w:t xml:space="preserve"> Event</w:t>
+      </w:r>
+      <w:r>
+        <w:t xml:space="preserve"> </w:t>
+      </w:r>
+      <w:r>
+        <w:t>Bridge,</w:t>
+      </w:r>
+      <w:r>
+        <w:t xml:space="preserve"> and SNS to harden our infrastructure. IAM will </w:t>
+      </w:r>
+      <w:r>
+        <w:t>ensure</w:t>
+      </w:r>
+      <w:r>
+        <w:t xml:space="preserve"> users </w:t>
+      </w:r>
+      <w:r>
+        <w:t>and services can communicate with one another while maintaining the principle of least privilege. AWS KMS will provide our file encryption</w:t>
+      </w:r>
+      <w:r>
+        <w:t xml:space="preserve">. This is the superior choice to SSE S3 for this application as KMS can provide an audit trail for all KMS actions. </w:t>
+      </w:r>
+      <w:r>
+        <w:t xml:space="preserve">AWS Config must be enabled </w:t>
+      </w:r>
+      <w:r>
+        <w:t>to</w:t>
+      </w:r>
+      <w:r>
+        <w:t xml:space="preserve"> utilize Security Hub. Security Hub will monitor our </w:t>
+      </w:r>
+      <w:r>
+        <w:t xml:space="preserve">infrastructure for findings based on AWS Foundational Security Best Practices, </w:t>
+      </w:r>
+      <w:r>
+        <w:lastRenderedPageBreak/>
+        <w:t xml:space="preserve">CIS AWS Foundations Benchmarks, and PCI DSS. </w:t>
+      </w:r>
+      <w:r>
+        <w:t xml:space="preserve">When findings occur, we have created an </w:t>
+      </w:r>
+      <w:proofErr w:type="spellStart"/>
+      <w:r>
+        <w:t>EventBridge</w:t>
+      </w:r>
+      <w:proofErr w:type="spellEnd"/>
+      <w:r>
+        <w:t xml:space="preserve"> </w:t>
+      </w:r>
+      <w:r>
+        <w:t>Rule to import the finding and send the details to SNS where our</w:t>
+      </w:r>
+      <w:r>
+        <w:t xml:space="preserve"> security team can be notified and review the findings. </w:t>
+      </w:r>
+    </w:p>
+    <w:p>
+      <w:r>
+        <w:t xml:space="preserve">CloudWatch is currently being implemented for troubleshooting communication difficulties. </w:t>
+      </w:r>
+    </w:p>
+    <w:p>
+      <w:pPr>
+        <w:rPr>
+          <w:b/>
+          <w:bCs/>
+        </w:rPr>
+      </w:pPr>
+      <w:r>
+        <w:rPr>
+          <w:b/>
+          <w:bCs/>
+        </w:rPr>
+        <w:t>AWS Services Used</w:t>
+      </w:r>
+      <w:r>
+        <w:rPr>
+          <w:b/>
+          <w:bCs/>
+        </w:rPr>
+        <w:t>:</w:t>
       </w:r>
     </w:p>
     <w:p>
@@ -160,10 +312,20 @@
           <w:b/>
           <w:bCs/>
         </w:rPr>
-        <w:t>EC2</w:t>
-      </w:r>
-      <w:r>
-        <w:t>: For processing and analyzing the uploaded files.</w:t>
+        <w:t xml:space="preserve">EC2: </w:t>
+      </w:r>
+      <w:r>
+        <w:t>For</w:t>
+      </w:r>
+      <w:r>
+        <w:rPr>
+          <w:b/>
+          <w:bCs/>
+        </w:rPr>
+        <w:t xml:space="preserve"> </w:t>
+      </w:r>
+      <w:r>
+        <w:t>processing and summarizing the uploaded medical reports.</w:t>
       </w:r>
     </w:p>
     <w:p>
@@ -172,16 +334,43 @@
           <w:ilvl w:val="0"/>
           <w:numId w:val="3"/>
         </w:numPr>
-      </w:pPr>
-      <w:r>
-        <w:rPr>
-          <w:b/>
-          <w:bCs/>
-        </w:rPr>
-        <w:t>S3</w:t>
-      </w:r>
-      <w:r>
-        <w:t>: For secure storage of the uploaded files.</w:t>
+        <w:rPr>
+          <w:b/>
+          <w:bCs/>
+        </w:rPr>
+      </w:pPr>
+      <w:r>
+        <w:rPr>
+          <w:b/>
+          <w:bCs/>
+        </w:rPr>
+        <w:t xml:space="preserve">S3: </w:t>
+      </w:r>
+      <w:r>
+        <w:t xml:space="preserve">For storing the original </w:t>
+      </w:r>
+      <w:r>
+        <w:t>reports,</w:t>
+      </w:r>
+      <w:r>
+        <w:t xml:space="preserve"> summarized reports</w:t>
+      </w:r>
+      <w:r>
+        <w:t xml:space="preserve">, and lambda package dependencies as </w:t>
+      </w:r>
+      <w:proofErr w:type="spellStart"/>
+      <w:r>
+        <w:t>spa</w:t>
+      </w:r>
+      <w:r>
+        <w:t>C</w:t>
+      </w:r>
+      <w:r>
+        <w:t>y</w:t>
+      </w:r>
+      <w:proofErr w:type="spellEnd"/>
+      <w:r>
+        <w:t xml:space="preserve"> alone exceeds the 50mb limit.</w:t>
       </w:r>
     </w:p>
     <w:p>
@@ -190,16 +379,20 @@
           <w:ilvl w:val="0"/>
           <w:numId w:val="3"/>
         </w:numPr>
-      </w:pPr>
-      <w:r>
-        <w:rPr>
-          <w:b/>
-          <w:bCs/>
-        </w:rPr>
-        <w:t>Workspaces</w:t>
-      </w:r>
-      <w:r>
-        <w:t>: For providing a virtual desktop environment for deeper analysis.</w:t>
+        <w:rPr>
+          <w:b/>
+          <w:bCs/>
+        </w:rPr>
+      </w:pPr>
+      <w:r>
+        <w:rPr>
+          <w:b/>
+          <w:bCs/>
+        </w:rPr>
+        <w:t xml:space="preserve">IAM: </w:t>
+      </w:r>
+      <w:r>
+        <w:t>For managing access permissions.</w:t>
       </w:r>
     </w:p>
     <w:p>
@@ -208,63 +401,189 @@
           <w:ilvl w:val="0"/>
           <w:numId w:val="3"/>
         </w:numPr>
-      </w:pPr>
-      <w:r>
-        <w:rPr>
-          <w:b/>
-          <w:bCs/>
-        </w:rPr>
-        <w:t>Security Hub</w:t>
-      </w:r>
-      <w:r>
-        <w:t>: For monitoring and ensuring security compliance.</w:t>
-      </w:r>
-    </w:p>
-    <w:p>
-      <w:pPr>
-        <w:rPr>
-          <w:b/>
-          <w:bCs/>
-        </w:rPr>
-      </w:pPr>
-    </w:p>
-    <w:p>
-      <w:pPr>
-        <w:rPr>
-          <w:b/>
-          <w:bCs/>
-        </w:rPr>
-      </w:pPr>
-    </w:p>
-    <w:p>
-      <w:pPr>
-        <w:rPr>
-          <w:b/>
-          <w:bCs/>
-        </w:rPr>
-      </w:pPr>
-    </w:p>
-    <w:p>
-      <w:pPr>
-        <w:rPr>
-          <w:b/>
-          <w:bCs/>
-        </w:rPr>
-      </w:pPr>
-    </w:p>
-    <w:p>
-      <w:pPr>
-        <w:rPr>
-          <w:b/>
-          <w:bCs/>
-        </w:rPr>
-      </w:pPr>
-      <w:r>
-        <w:rPr>
-          <w:b/>
-          <w:bCs/>
-        </w:rPr>
-        <w:lastRenderedPageBreak/>
+        <w:rPr>
+          <w:b/>
+          <w:bCs/>
+        </w:rPr>
+      </w:pPr>
+      <w:r>
+        <w:rPr>
+          <w:b/>
+          <w:bCs/>
+        </w:rPr>
+        <w:t xml:space="preserve">AWS KMS: </w:t>
+      </w:r>
+      <w:r>
+        <w:t>For encrypting sensitive data.</w:t>
+      </w:r>
+    </w:p>
+    <w:p>
+      <w:pPr>
+        <w:numPr>
+          <w:ilvl w:val="0"/>
+          <w:numId w:val="3"/>
+        </w:numPr>
+        <w:rPr>
+          <w:b/>
+          <w:bCs/>
+        </w:rPr>
+      </w:pPr>
+      <w:r>
+        <w:rPr>
+          <w:b/>
+          <w:bCs/>
+        </w:rPr>
+        <w:t xml:space="preserve">AWS Config: </w:t>
+      </w:r>
+      <w:r>
+        <w:t>For monitoring configuration compliance.</w:t>
+      </w:r>
+    </w:p>
+    <w:p>
+      <w:pPr>
+        <w:numPr>
+          <w:ilvl w:val="0"/>
+          <w:numId w:val="3"/>
+        </w:numPr>
+      </w:pPr>
+      <w:r>
+        <w:rPr>
+          <w:b/>
+          <w:bCs/>
+        </w:rPr>
+        <w:t xml:space="preserve">Workspaces: </w:t>
+      </w:r>
+      <w:r>
+        <w:t>For providing a virtual desktop environment for deeper analysis.</w:t>
+      </w:r>
+    </w:p>
+    <w:p>
+      <w:pPr>
+        <w:numPr>
+          <w:ilvl w:val="0"/>
+          <w:numId w:val="3"/>
+        </w:numPr>
+      </w:pPr>
+      <w:r>
+        <w:rPr>
+          <w:b/>
+          <w:bCs/>
+        </w:rPr>
+        <w:t xml:space="preserve">Security Hub: </w:t>
+      </w:r>
+      <w:r>
+        <w:t>For monitoring and ensuring security compliance.</w:t>
+      </w:r>
+    </w:p>
+    <w:p>
+      <w:pPr>
+        <w:numPr>
+          <w:ilvl w:val="0"/>
+          <w:numId w:val="3"/>
+        </w:numPr>
+      </w:pPr>
+      <w:proofErr w:type="spellStart"/>
+      <w:r>
+        <w:rPr>
+          <w:b/>
+          <w:bCs/>
+        </w:rPr>
+        <w:t>EventBridge</w:t>
+      </w:r>
+      <w:proofErr w:type="spellEnd"/>
+      <w:r>
+        <w:rPr>
+          <w:b/>
+          <w:bCs/>
+        </w:rPr>
+        <w:t xml:space="preserve">: </w:t>
+      </w:r>
+      <w:r>
+        <w:t>For routing Security Hub findings to SNS.</w:t>
+      </w:r>
+    </w:p>
+    <w:p>
+      <w:pPr>
+        <w:numPr>
+          <w:ilvl w:val="0"/>
+          <w:numId w:val="3"/>
+        </w:numPr>
+      </w:pPr>
+      <w:r>
+        <w:rPr>
+          <w:b/>
+          <w:bCs/>
+        </w:rPr>
+        <w:t xml:space="preserve">SNS: </w:t>
+      </w:r>
+      <w:r>
+        <w:t>For sending alerts on high-severity security findings</w:t>
+      </w:r>
+      <w:r>
+        <w:t>.</w:t>
+      </w:r>
+    </w:p>
+    <w:p>
+      <w:pPr>
+        <w:pStyle w:val="ListParagraph"/>
+        <w:numPr>
+          <w:ilvl w:val="0"/>
+          <w:numId w:val="3"/>
+        </w:numPr>
+      </w:pPr>
+      <w:r>
+        <w:rPr>
+          <w:b/>
+          <w:bCs/>
+        </w:rPr>
+        <w:t>Lambda</w:t>
+      </w:r>
+      <w:r>
+        <w:t>: For processing documents when they are uploaded to S3.</w:t>
+      </w:r>
+    </w:p>
+    <w:p>
+      <w:pPr>
+        <w:pStyle w:val="ListParagraph"/>
+        <w:numPr>
+          <w:ilvl w:val="0"/>
+          <w:numId w:val="3"/>
+        </w:numPr>
+      </w:pPr>
+      <w:r>
+        <w:rPr>
+          <w:b/>
+          <w:bCs/>
+        </w:rPr>
+        <w:t>CloudWatch</w:t>
+      </w:r>
+      <w:r>
+        <w:t>:</w:t>
+      </w:r>
+      <w:r>
+        <w:t xml:space="preserve"> For collecting logs at various stages and troubleshooting failed communications. At this stage we’re only implementing it for the Lambda Function, but as needs grow we will expand log collection.</w:t>
+      </w:r>
+    </w:p>
+    <w:p>
+      <w:pPr>
+        <w:rPr>
+          <w:b/>
+          <w:bCs/>
+        </w:rPr>
+      </w:pPr>
+    </w:p>
+    <w:p>
+      <w:pPr>
+        <w:rPr>
+          <w:b/>
+          <w:bCs/>
+        </w:rPr>
+      </w:pPr>
+      <w:r>
+        <w:rPr>
+          <w:b/>
+          <w:bCs/>
+        </w:rPr>
         <w:t>Steps to Implement the Project:</w:t>
       </w:r>
     </w:p>
@@ -285,13 +604,26 @@
     </w:p>
     <w:p>
       <w:pPr>
+        <w:pStyle w:val="ListParagraph"/>
         <w:numPr>
           <w:ilvl w:val="1"/>
           <w:numId w:val="4"/>
         </w:numPr>
       </w:pPr>
       <w:r>
-        <w:t>Create a new Terraform configuration file.</w:t>
+        <w:t>Create a new directory for your project and initialize a Terraform configuration file.</w:t>
+      </w:r>
+    </w:p>
+    <w:p>
+      <w:pPr>
+        <w:pStyle w:val="ListParagraph"/>
+        <w:numPr>
+          <w:ilvl w:val="1"/>
+          <w:numId w:val="4"/>
+        </w:numPr>
+      </w:pPr>
+      <w:r>
+        <w:t>Define your AWS provider in main.tf.</w:t>
       </w:r>
     </w:p>
     <w:p>
@@ -306,14 +638,7 @@
           <w:b/>
           <w:bCs/>
         </w:rPr>
-        <w:t>Provision S3 Buckets:</w:t>
-      </w:r>
-      <w:r>
-        <w:rPr>
-          <w:b/>
-          <w:bCs/>
-        </w:rPr>
-        <w:t xml:space="preserve"> </w:t>
+        <w:t>Provision S3 Buckets and IAM Roles</w:t>
       </w:r>
     </w:p>
     <w:p>
@@ -324,7 +649,7 @@
         </w:numPr>
       </w:pPr>
       <w:r>
-        <w:t>Create an S3 bucket for file uploads.</w:t>
+        <w:t>Add the S3 bucket configurations to main.tf.</w:t>
       </w:r>
     </w:p>
     <w:p>
@@ -335,7 +660,7 @@
         </w:numPr>
       </w:pPr>
       <w:r>
-        <w:t>Configure bucket policies and IAM roles to ensure secure access.</w:t>
+        <w:t>Configure IAM roles, policies, and instance profiles.</w:t>
       </w:r>
     </w:p>
     <w:p>
@@ -350,6 +675,7 @@
           <w:b/>
           <w:bCs/>
         </w:rPr>
+        <w:lastRenderedPageBreak/>
         <w:t>Launch EC2 Instances:</w:t>
       </w:r>
     </w:p>
@@ -461,7 +787,7 @@
           <w:b/>
           <w:bCs/>
         </w:rPr>
-        <w:t>Write and Deploy Terraform Configuration:</w:t>
+        <w:t>Step 6: Setup AWS KMS</w:t>
       </w:r>
     </w:p>
     <w:p>
@@ -472,7 +798,26 @@
         </w:numPr>
       </w:pPr>
       <w:r>
-        <w:t>Define the Terraform configurations for all the above components.</w:t>
+        <w:t>Create a KMS key for encrypting S3 buckets.</w:t>
+      </w:r>
+    </w:p>
+    <w:p>
+      <w:pPr>
+        <w:numPr>
+          <w:ilvl w:val="0"/>
+          <w:numId w:val="4"/>
+        </w:numPr>
+        <w:rPr>
+          <w:b/>
+          <w:bCs/>
+        </w:rPr>
+      </w:pPr>
+      <w:r>
+        <w:rPr>
+          <w:b/>
+          <w:bCs/>
+        </w:rPr>
+        <w:t>Step 7: Setup AWS Config</w:t>
       </w:r>
     </w:p>
     <w:p>
@@ -483,7 +828,7 @@
         </w:numPr>
       </w:pPr>
       <w:r>
-        <w:t>Deploy the infrastructure using Terraform.</w:t>
+        <w:t>Enable AWS Config to monitor resource configurations.</w:t>
       </w:r>
     </w:p>
     <w:p>
@@ -498,7 +843,26 @@
           <w:b/>
           <w:bCs/>
         </w:rPr>
-        <w:t>Document the Project:</w:t>
+        <w:t>Setup</w:t>
+      </w:r>
+      <w:r>
+        <w:t xml:space="preserve"> </w:t>
+      </w:r>
+      <w:proofErr w:type="spellStart"/>
+      <w:r>
+        <w:rPr>
+          <w:b/>
+          <w:bCs/>
+        </w:rPr>
+        <w:t>EventBridge</w:t>
+      </w:r>
+      <w:proofErr w:type="spellEnd"/>
+      <w:r>
+        <w:rPr>
+          <w:b/>
+          <w:bCs/>
+        </w:rPr>
+        <w:t xml:space="preserve"> and SNS for Security Alerts</w:t>
       </w:r>
     </w:p>
     <w:p>
@@ -509,7 +873,34 @@
         </w:numPr>
       </w:pPr>
       <w:r>
-        <w:t>Write clear documentation on how the system works.</w:t>
+        <w:t xml:space="preserve">Create an </w:t>
+      </w:r>
+      <w:proofErr w:type="spellStart"/>
+      <w:r>
+        <w:t>EventBridge</w:t>
+      </w:r>
+      <w:proofErr w:type="spellEnd"/>
+      <w:r>
+        <w:t xml:space="preserve"> rule to capture Security Hub findings and send them to SNS.</w:t>
+      </w:r>
+    </w:p>
+    <w:p>
+      <w:pPr>
+        <w:numPr>
+          <w:ilvl w:val="0"/>
+          <w:numId w:val="4"/>
+        </w:numPr>
+        <w:rPr>
+          <w:b/>
+          <w:bCs/>
+        </w:rPr>
+      </w:pPr>
+      <w:r>
+        <w:rPr>
+          <w:b/>
+          <w:bCs/>
+        </w:rPr>
+        <w:t>EC2 Setup Script (file_processor.sh):</w:t>
       </w:r>
     </w:p>
     <w:p>
@@ -520,26 +911,133 @@
         </w:numPr>
       </w:pPr>
       <w:r>
+        <w:t>Installs dependencies and sets up the environment.</w:t>
+      </w:r>
+    </w:p>
+    <w:p>
+      <w:pPr>
+        <w:numPr>
+          <w:ilvl w:val="1"/>
+          <w:numId w:val="4"/>
+        </w:numPr>
+      </w:pPr>
+      <w:r>
+        <w:t>Creates the process_reports.sh script to process documents.</w:t>
+      </w:r>
+    </w:p>
+    <w:p>
+      <w:pPr>
+        <w:pStyle w:val="ListParagraph"/>
+        <w:numPr>
+          <w:ilvl w:val="0"/>
+          <w:numId w:val="4"/>
+        </w:numPr>
+        <w:rPr>
+          <w:b/>
+          <w:bCs/>
+        </w:rPr>
+      </w:pPr>
+      <w:r>
+        <w:t xml:space="preserve">  </w:t>
+      </w:r>
+      <w:r>
+        <w:rPr>
+          <w:b/>
+          <w:bCs/>
+        </w:rPr>
+        <w:t>Lambda Function (lambda_function.py):</w:t>
+      </w:r>
+    </w:p>
+    <w:p>
+      <w:pPr>
+        <w:numPr>
+          <w:ilvl w:val="1"/>
+          <w:numId w:val="4"/>
+        </w:numPr>
+      </w:pPr>
+      <w:r>
+        <w:t>Triggers the EC2 instance to run process_reports.sh with the S3 object key as an argument.</w:t>
+      </w:r>
+    </w:p>
+    <w:p>
+      <w:pPr>
+        <w:numPr>
+          <w:ilvl w:val="1"/>
+          <w:numId w:val="4"/>
+        </w:numPr>
+      </w:pPr>
+      <w:r>
+        <w:t xml:space="preserve">Add </w:t>
+      </w:r>
+      <w:proofErr w:type="spellStart"/>
+      <w:r>
+        <w:t>Cloudwatch</w:t>
+      </w:r>
+      <w:proofErr w:type="spellEnd"/>
+      <w:r>
+        <w:t xml:space="preserve"> Log </w:t>
+      </w:r>
+      <w:proofErr w:type="gramStart"/>
+      <w:r>
+        <w:t>permissions  and</w:t>
+      </w:r>
+      <w:proofErr w:type="gramEnd"/>
+      <w:r>
+        <w:t xml:space="preserve"> enable logging for the Lambda Function</w:t>
+      </w:r>
+    </w:p>
+    <w:p>
+      <w:pPr>
+        <w:numPr>
+          <w:ilvl w:val="0"/>
+          <w:numId w:val="4"/>
+        </w:numPr>
+      </w:pPr>
+      <w:r>
+        <w:rPr>
+          <w:b/>
+          <w:bCs/>
+        </w:rPr>
+        <w:t>Document the Project:</w:t>
+      </w:r>
+    </w:p>
+    <w:p>
+      <w:pPr>
+        <w:numPr>
+          <w:ilvl w:val="1"/>
+          <w:numId w:val="4"/>
+        </w:numPr>
+      </w:pPr>
+      <w:r>
+        <w:t>Write clear documentation on how the system works.</w:t>
+      </w:r>
+    </w:p>
+    <w:p>
+      <w:pPr>
+        <w:numPr>
+          <w:ilvl w:val="1"/>
+          <w:numId w:val="4"/>
+        </w:numPr>
+      </w:pPr>
+      <w:r>
+        <w:lastRenderedPageBreak/>
         <w:t>Include instructions on how to upload files, how the processing works, and how to access the Workspaces.</w:t>
       </w:r>
     </w:p>
     <w:p/>
     <w:p/>
-    <w:p/>
-    <w:p/>
-    <w:p>
-      <w:pPr>
-        <w:rPr>
-          <w:b/>
-          <w:bCs/>
-        </w:rPr>
-      </w:pPr>
-      <w:r>
-        <w:rPr>
-          <w:b/>
-          <w:bCs/>
-        </w:rPr>
-        <w:lastRenderedPageBreak/>
+    <w:p>
+      <w:pPr>
+        <w:rPr>
+          <w:b/>
+          <w:bCs/>
+        </w:rPr>
+      </w:pPr>
+      <w:r>
+        <w:rPr>
+          <w:b/>
+          <w:bCs/>
+        </w:rPr>
         <w:t>Lessons Learned and Modifications to my original plan:</w:t>
       </w:r>
     </w:p>
@@ -595,8 +1093,266 @@
         <w:t xml:space="preserve"> to import the code directly without translation. </w:t>
       </w:r>
     </w:p>
-    <w:p/>
-    <w:p/>
+    <w:p>
+      <w:pPr>
+        <w:pStyle w:val="ListParagraph"/>
+        <w:numPr>
+          <w:ilvl w:val="0"/>
+          <w:numId w:val="5"/>
+        </w:numPr>
+      </w:pPr>
+      <w:r>
+        <w:t xml:space="preserve">I created an AWS config recorder through via terraform without realizing you can only view and interact with </w:t>
+      </w:r>
+      <w:r>
+        <w:t xml:space="preserve">config recorders through the AWS CLI. This created some confusion and trouble for me as I then tried to create the recorder through the front end and hit the error for a regional limit of 1 config recorder. </w:t>
+      </w:r>
+      <w:r>
+        <w:t xml:space="preserve">Only after reading the official AWS config documentation </w:t>
+      </w:r>
+      <w:proofErr w:type="gramStart"/>
+      <w:r>
+        <w:t>did</w:t>
+      </w:r>
+      <w:proofErr w:type="gramEnd"/>
+      <w:r>
+        <w:t xml:space="preserve"> I learn that you can only view and interact with the recorders through the CLI. I used the terraform </w:t>
+      </w:r>
+      <w:r>
+        <w:t>destroy -target command to destroy my recorder and start over.</w:t>
+      </w:r>
+    </w:p>
+    <w:p>
+      <w:pPr>
+        <w:pStyle w:val="ListParagraph"/>
+        <w:numPr>
+          <w:ilvl w:val="0"/>
+          <w:numId w:val="5"/>
+        </w:numPr>
+      </w:pPr>
+      <w:r>
+        <w:t xml:space="preserve">I could not get the AWS Config Recorder permissions set up </w:t>
+      </w:r>
+      <w:r>
+        <w:t>for the service to be able to write to the bucket.</w:t>
+      </w:r>
+      <w:r>
+        <w:t xml:space="preserve"> </w:t>
+      </w:r>
+      <w:r>
+        <w:t>T</w:t>
+      </w:r>
+      <w:r>
+        <w:t>he s</w:t>
+      </w:r>
+      <w:proofErr w:type="gramStart"/>
+      <w:r>
+        <w:t>3:GetBucketAcl</w:t>
+      </w:r>
+      <w:proofErr w:type="gramEnd"/>
+      <w:r>
+        <w:t xml:space="preserve"> permission is needed for AWS Config because, during the setup and operation of the AWS Config delivery channel, AWS Config verifies that it has the necessary permissions to write to the S3 bucket by checking the bucket's ACL (Access Control List).</w:t>
+      </w:r>
+      <w:r>
+        <w:t xml:space="preserve"> </w:t>
+      </w:r>
+      <w:r>
+        <w:t>I was only giving it the s</w:t>
+      </w:r>
+      <w:proofErr w:type="gramStart"/>
+      <w:r>
+        <w:t>3:PutObject</w:t>
+      </w:r>
+      <w:proofErr w:type="gramEnd"/>
+      <w:r>
+        <w:t xml:space="preserve"> permission initially. </w:t>
+      </w:r>
+    </w:p>
+    <w:p>
+      <w:pPr>
+        <w:pStyle w:val="ListParagraph"/>
+        <w:numPr>
+          <w:ilvl w:val="0"/>
+          <w:numId w:val="5"/>
+        </w:numPr>
+      </w:pPr>
+      <w:r>
+        <w:t xml:space="preserve">When I decided to </w:t>
+      </w:r>
+      <w:r>
+        <w:t xml:space="preserve">set up S3 event bridge notifications that trigger a lambda function to </w:t>
+      </w:r>
+    </w:p>
+    <w:p>
+      <w:pPr>
+        <w:pStyle w:val="ListParagraph"/>
+        <w:numPr>
+          <w:ilvl w:val="0"/>
+          <w:numId w:val="5"/>
+        </w:numPr>
+      </w:pPr>
+      <w:r>
+        <w:t xml:space="preserve">When you create an IAM Role with a trust relationship for the ec2 service an instance profile ARN is generated. This instance profile is what you must attach to the EC2 instance in terraform. I was attaching the role itself for a while which was giving me permission errors preventing the ec2 instance from generating. </w:t>
+      </w:r>
+    </w:p>
+    <w:p>
+      <w:pPr>
+        <w:pStyle w:val="ListParagraph"/>
+        <w:numPr>
+          <w:ilvl w:val="0"/>
+          <w:numId w:val="5"/>
+        </w:numPr>
+      </w:pPr>
+      <w:r>
+        <w:lastRenderedPageBreak/>
+        <w:t xml:space="preserve">I couldn’t get my Lambda function to trigger when uploading a file to the S3 </w:t>
+      </w:r>
+      <w:proofErr w:type="gramStart"/>
+      <w:r>
+        <w:t>bucket</w:t>
+      </w:r>
+      <w:proofErr w:type="gramEnd"/>
+      <w:r>
+        <w:t xml:space="preserve"> so I needed to enable </w:t>
+      </w:r>
+      <w:proofErr w:type="spellStart"/>
+      <w:r>
+        <w:t>cloudwatch</w:t>
+      </w:r>
+      <w:proofErr w:type="spellEnd"/>
+      <w:r>
+        <w:t xml:space="preserve"> logs for the Lambda function to have a way to troubleshoot. </w:t>
+      </w:r>
+    </w:p>
+    <w:p>
+      <w:pPr>
+        <w:pStyle w:val="ListParagraph"/>
+        <w:numPr>
+          <w:ilvl w:val="0"/>
+          <w:numId w:val="5"/>
+        </w:numPr>
+      </w:pPr>
+      <w:r>
+        <w:t xml:space="preserve">I had a lot of difficulties getting the Lambda function to communicate with the EC2 instance. Eventually realizing the Lambda function uses the SSM agent to communicate with the EC2 instance led me to realize the SSM agent must be installed and running on the </w:t>
+      </w:r>
+      <w:r>
+        <w:t xml:space="preserve">EC2 instance. I added lines for this to the shell script that is pulled into the user data of the EC2 instance. </w:t>
+      </w:r>
+      <w:r>
+        <w:t xml:space="preserve">The SSM command still wasn’t reaching my EC2 instance so I learned on Stack Overflow that you must have certain SSM permissions to accomplish this. The </w:t>
+      </w:r>
+      <w:proofErr w:type="spellStart"/>
+      <w:r>
+        <w:t>SSMManagedNode</w:t>
+      </w:r>
+      <w:proofErr w:type="spellEnd"/>
+      <w:r>
+        <w:t xml:space="preserve"> Policy should be attached to your EC2 role. After a short period of </w:t>
+      </w:r>
+      <w:proofErr w:type="gramStart"/>
+      <w:r>
+        <w:t>time</w:t>
+      </w:r>
+      <w:proofErr w:type="gramEnd"/>
+      <w:r>
+        <w:t xml:space="preserve"> you will be able to see the EC2 instance in your SSM Inventory. </w:t>
+      </w:r>
+    </w:p>
+    <w:p>
+      <w:pPr>
+        <w:pStyle w:val="ListParagraph"/>
+        <w:numPr>
+          <w:ilvl w:val="0"/>
+          <w:numId w:val="5"/>
+        </w:numPr>
+      </w:pPr>
+      <w:r>
+        <w:t xml:space="preserve">I then had issues with any logs being generated or </w:t>
+      </w:r>
+      <w:r>
+        <w:t xml:space="preserve">showing any activity after I knew the SSM command was reaching the EC2 instance. I cut out the prior portion of my process and began running the SSM command directly through my EC2 instance connect. This allowed me to save the time of deleting, re-uploading, and executing the S3 event/Lambda portion. </w:t>
+      </w:r>
+      <w:r>
+        <w:t xml:space="preserve">Once I ran the SSM command I used the </w:t>
+      </w:r>
+      <w:r>
+        <w:t xml:space="preserve">following </w:t>
+      </w:r>
+      <w:proofErr w:type="spellStart"/>
+      <w:r>
+        <w:t>ssm</w:t>
+      </w:r>
+      <w:proofErr w:type="spellEnd"/>
+      <w:r>
+        <w:t xml:space="preserve"> status checks to see what was happening with the command.</w:t>
+      </w:r>
+    </w:p>
+    <w:p>
+      <w:pPr>
+        <w:pStyle w:val="ListParagraph"/>
+        <w:numPr>
+          <w:ilvl w:val="1"/>
+          <w:numId w:val="5"/>
+        </w:numPr>
+      </w:pPr>
+      <w:proofErr w:type="spellStart"/>
+      <w:r>
+        <w:t>aws</w:t>
+      </w:r>
+      <w:proofErr w:type="spellEnd"/>
+      <w:r>
+        <w:t xml:space="preserve"> </w:t>
+      </w:r>
+      <w:proofErr w:type="spellStart"/>
+      <w:r>
+        <w:t>ssm</w:t>
+      </w:r>
+      <w:proofErr w:type="spellEnd"/>
+      <w:r>
+        <w:t xml:space="preserve"> list-commands --region us-east-1</w:t>
+      </w:r>
+    </w:p>
+    <w:p>
+      <w:pPr>
+        <w:pStyle w:val="ListParagraph"/>
+        <w:numPr>
+          <w:ilvl w:val="1"/>
+          <w:numId w:val="5"/>
+        </w:numPr>
+      </w:pPr>
+      <w:proofErr w:type="spellStart"/>
+      <w:r>
+        <w:t>aws</w:t>
+      </w:r>
+      <w:proofErr w:type="spellEnd"/>
+      <w:r>
+        <w:t xml:space="preserve"> </w:t>
+      </w:r>
+      <w:proofErr w:type="spellStart"/>
+      <w:r>
+        <w:t>ssm</w:t>
+      </w:r>
+      <w:proofErr w:type="spellEnd"/>
+      <w:r>
+        <w:t xml:space="preserve"> list-command-invocations --command-id 3741697f-5100-451d-8238-22c74f9bf6c6 --details --region us-east-1</w:t>
+      </w:r>
+    </w:p>
+    <w:p>
+      <w:pPr>
+        <w:ind w:left="720"/>
+      </w:pPr>
+      <w:r>
+        <w:t xml:space="preserve">These commands showed me my EC2 instance was attempting to fetch the file from the S3 </w:t>
+      </w:r>
+      <w:proofErr w:type="gramStart"/>
+      <w:r>
+        <w:t>bucket, but</w:t>
+      </w:r>
+      <w:proofErr w:type="gramEnd"/>
+      <w:r>
+        <w:t xml:space="preserve"> did not have the KMS key access I was using to encrypt the files in the S3 bucket.</w:t>
+      </w:r>
+    </w:p>
     <w:p>
       <w:pPr>
         <w:rPr>
@@ -650,7 +1406,18 @@
         <w:t>Ips that access the workstations.</w:t>
       </w:r>
     </w:p>
-    <w:p/>
+    <w:p>
+      <w:pPr>
+        <w:pStyle w:val="ListParagraph"/>
+        <w:numPr>
+          <w:ilvl w:val="0"/>
+          <w:numId w:val="6"/>
+        </w:numPr>
+      </w:pPr>
+      <w:r>
+        <w:t>Can I migrate the bucket policy from Lessons learned 4 to IAM roles rather than the bucket policy?</w:t>
+      </w:r>
+    </w:p>
     <w:p/>
     <w:p/>
     <w:p/>
@@ -729,7 +1496,7 @@
         <w:ind w:left="720" w:hanging="360"/>
       </w:pPr>
     </w:lvl>
-    <w:lvl w:ilvl="1" w:tplc="04090019" w:tentative="1">
+    <w:lvl w:ilvl="1" w:tplc="04090019">
       <w:start w:val="1"/>
       <w:numFmt w:val="lowerLetter"/>
       <w:lvlText w:val="%2."/>
@@ -805,7 +1572,7 @@
   <w:abstractNum w:abstractNumId="1" w15:restartNumberingAfterBreak="0">
     <w:nsid w:val="2EA11B03"/>
     <w:multiLevelType w:val="multilevel"/>
-    <w:tmpl w:val="D5F4A254"/>
+    <w:tmpl w:val="7AEE76BE"/>
     <w:lvl w:ilvl="0">
       <w:start w:val="1"/>
       <w:numFmt w:val="decimal"/>
@@ -817,6 +1584,10 @@
         </w:tabs>
         <w:ind w:left="720" w:hanging="360"/>
       </w:pPr>
+      <w:rPr>
+        <w:b/>
+        <w:bCs/>
+      </w:rPr>
     </w:lvl>
     <w:lvl w:ilvl="1">
       <w:start w:val="1"/>
@@ -920,6 +1691,119 @@
     </w:lvl>
   </w:abstractNum>
   <w:abstractNum w:abstractNumId="2" w15:restartNumberingAfterBreak="0">
+    <w:nsid w:val="35C328F9"/>
+    <w:multiLevelType w:val="hybridMultilevel"/>
+    <w:tmpl w:val="00DE92DC"/>
+    <w:lvl w:ilvl="0" w:tplc="04090001">
+      <w:start w:val="1"/>
+      <w:numFmt w:val="bullet"/>
+      <w:lvlText w:val=""/>
+      <w:lvlJc w:val="left"/>
+      <w:pPr>
+        <w:ind w:left="1440" w:hanging="360"/>
+      </w:pPr>
+      <w:rPr>
+        <w:rFonts w:ascii="Symbol" w:hAnsi="Symbol" w:hint="default"/>
+      </w:rPr>
+    </w:lvl>
+    <w:lvl w:ilvl="1" w:tplc="04090003" w:tentative="1">
+      <w:start w:val="1"/>
+      <w:numFmt w:val="bullet"/>
+      <w:lvlText w:val="o"/>
+      <w:lvlJc w:val="left"/>
+      <w:pPr>
+        <w:ind w:left="2160" w:hanging="360"/>
+      </w:pPr>
+      <w:rPr>
+        <w:rFonts w:ascii="Courier New" w:hAnsi="Courier New" w:cs="Courier New" w:hint="default"/>
+      </w:rPr>
+    </w:lvl>
+    <w:lvl w:ilvl="2" w:tplc="04090005" w:tentative="1">
+      <w:start w:val="1"/>
+      <w:numFmt w:val="bullet"/>
+      <w:lvlText w:val=""/>
+      <w:lvlJc w:val="left"/>
+      <w:pPr>
+        <w:ind w:left="2880" w:hanging="360"/>
+      </w:pPr>
+      <w:rPr>
+        <w:rFonts w:ascii="Wingdings" w:hAnsi="Wingdings" w:hint="default"/>
+      </w:rPr>
+    </w:lvl>
+    <w:lvl w:ilvl="3" w:tplc="04090001" w:tentative="1">
+      <w:start w:val="1"/>
+      <w:numFmt w:val="bullet"/>
+      <w:lvlText w:val=""/>
+      <w:lvlJc w:val="left"/>
+      <w:pPr>
+        <w:ind w:left="3600" w:hanging="360"/>
+      </w:pPr>
+      <w:rPr>
+        <w:rFonts w:ascii="Symbol" w:hAnsi="Symbol" w:hint="default"/>
+      </w:rPr>
+    </w:lvl>
+    <w:lvl w:ilvl="4" w:tplc="04090003" w:tentative="1">
+      <w:start w:val="1"/>
+      <w:numFmt w:val="bullet"/>
+      <w:lvlText w:val="o"/>
+      <w:lvlJc w:val="left"/>
+      <w:pPr>
+        <w:ind w:left="4320" w:hanging="360"/>
+      </w:pPr>
+      <w:rPr>
+        <w:rFonts w:ascii="Courier New" w:hAnsi="Courier New" w:cs="Courier New" w:hint="default"/>
+      </w:rPr>
+    </w:lvl>
+    <w:lvl w:ilvl="5" w:tplc="04090005" w:tentative="1">
+      <w:start w:val="1"/>
+      <w:numFmt w:val="bullet"/>
+      <w:lvlText w:val=""/>
+      <w:lvlJc w:val="left"/>
+      <w:pPr>
+        <w:ind w:left="5040" w:hanging="360"/>
+      </w:pPr>
+      <w:rPr>
+        <w:rFonts w:ascii="Wingdings" w:hAnsi="Wingdings" w:hint="default"/>
+      </w:rPr>
+    </w:lvl>
+    <w:lvl w:ilvl="6" w:tplc="04090001" w:tentative="1">
+      <w:start w:val="1"/>
+      <w:numFmt w:val="bullet"/>
+      <w:lvlText w:val=""/>
+      <w:lvlJc w:val="left"/>
+      <w:pPr>
+        <w:ind w:left="5760" w:hanging="360"/>
+      </w:pPr>
+      <w:rPr>
+        <w:rFonts w:ascii="Symbol" w:hAnsi="Symbol" w:hint="default"/>
+      </w:rPr>
+    </w:lvl>
+    <w:lvl w:ilvl="7" w:tplc="04090003" w:tentative="1">
+      <w:start w:val="1"/>
+      <w:numFmt w:val="bullet"/>
+      <w:lvlText w:val="o"/>
+      <w:lvlJc w:val="left"/>
+      <w:pPr>
+        <w:ind w:left="6480" w:hanging="360"/>
+      </w:pPr>
+      <w:rPr>
+        <w:rFonts w:ascii="Courier New" w:hAnsi="Courier New" w:cs="Courier New" w:hint="default"/>
+      </w:rPr>
+    </w:lvl>
+    <w:lvl w:ilvl="8" w:tplc="04090005" w:tentative="1">
+      <w:start w:val="1"/>
+      <w:numFmt w:val="bullet"/>
+      <w:lvlText w:val=""/>
+      <w:lvlJc w:val="left"/>
+      <w:pPr>
+        <w:ind w:left="7200" w:hanging="360"/>
+      </w:pPr>
+      <w:rPr>
+        <w:rFonts w:ascii="Wingdings" w:hAnsi="Wingdings" w:hint="default"/>
+      </w:rPr>
+    </w:lvl>
+  </w:abstractNum>
+  <w:abstractNum w:abstractNumId="3" w15:restartNumberingAfterBreak="0">
     <w:nsid w:val="3BA14924"/>
     <w:multiLevelType w:val="hybridMultilevel"/>
     <w:tmpl w:val="4D181760"/>
@@ -1032,10 +1916,10 @@
       </w:rPr>
     </w:lvl>
   </w:abstractNum>
-  <w:abstractNum w:abstractNumId="3" w15:restartNumberingAfterBreak="0">
+  <w:abstractNum w:abstractNumId="4" w15:restartNumberingAfterBreak="0">
     <w:nsid w:val="5A332D6D"/>
     <w:multiLevelType w:val="multilevel"/>
-    <w:tmpl w:val="B38211A0"/>
+    <w:tmpl w:val="DC4CE576"/>
     <w:lvl w:ilvl="0">
       <w:start w:val="1"/>
       <w:numFmt w:val="decimal"/>
@@ -1047,6 +1931,10 @@
         </w:tabs>
         <w:ind w:left="720" w:hanging="360"/>
       </w:pPr>
+      <w:rPr>
+        <w:b w:val="0"/>
+        <w:bCs w:val="0"/>
+      </w:rPr>
     </w:lvl>
     <w:lvl w:ilvl="1" w:tentative="1">
       <w:start w:val="1"/>
@@ -1145,7 +2033,7 @@
       </w:pPr>
     </w:lvl>
   </w:abstractNum>
-  <w:abstractNum w:abstractNumId="4" w15:restartNumberingAfterBreak="0">
+  <w:abstractNum w:abstractNumId="5" w15:restartNumberingAfterBreak="0">
     <w:nsid w:val="5C8D5A94"/>
     <w:multiLevelType w:val="hybridMultilevel"/>
     <w:tmpl w:val="59929BDA"/>
@@ -1258,7 +2146,7 @@
       </w:rPr>
     </w:lvl>
   </w:abstractNum>
-  <w:abstractNum w:abstractNumId="5" w15:restartNumberingAfterBreak="0">
+  <w:abstractNum w:abstractNumId="6" w15:restartNumberingAfterBreak="0">
     <w:nsid w:val="6EB44DB2"/>
     <w:multiLevelType w:val="hybridMultilevel"/>
     <w:tmpl w:val="C37AB87A"/>
@@ -1371,14 +2259,240 @@
       </w:rPr>
     </w:lvl>
   </w:abstractNum>
+  <w:abstractNum w:abstractNumId="7" w15:restartNumberingAfterBreak="0">
+    <w:nsid w:val="759B7B4A"/>
+    <w:multiLevelType w:val="hybridMultilevel"/>
+    <w:tmpl w:val="303CF606"/>
+    <w:lvl w:ilvl="0" w:tplc="04090001">
+      <w:start w:val="1"/>
+      <w:numFmt w:val="bullet"/>
+      <w:lvlText w:val=""/>
+      <w:lvlJc w:val="left"/>
+      <w:pPr>
+        <w:ind w:left="1440" w:hanging="360"/>
+      </w:pPr>
+      <w:rPr>
+        <w:rFonts w:ascii="Symbol" w:hAnsi="Symbol" w:hint="default"/>
+      </w:rPr>
+    </w:lvl>
+    <w:lvl w:ilvl="1" w:tplc="04090003" w:tentative="1">
+      <w:start w:val="1"/>
+      <w:numFmt w:val="bullet"/>
+      <w:lvlText w:val="o"/>
+      <w:lvlJc w:val="left"/>
+      <w:pPr>
+        <w:ind w:left="2160" w:hanging="360"/>
+      </w:pPr>
+      <w:rPr>
+        <w:rFonts w:ascii="Courier New" w:hAnsi="Courier New" w:cs="Courier New" w:hint="default"/>
+      </w:rPr>
+    </w:lvl>
+    <w:lvl w:ilvl="2" w:tplc="04090005" w:tentative="1">
+      <w:start w:val="1"/>
+      <w:numFmt w:val="bullet"/>
+      <w:lvlText w:val=""/>
+      <w:lvlJc w:val="left"/>
+      <w:pPr>
+        <w:ind w:left="2880" w:hanging="360"/>
+      </w:pPr>
+      <w:rPr>
+        <w:rFonts w:ascii="Wingdings" w:hAnsi="Wingdings" w:hint="default"/>
+      </w:rPr>
+    </w:lvl>
+    <w:lvl w:ilvl="3" w:tplc="04090001" w:tentative="1">
+      <w:start w:val="1"/>
+      <w:numFmt w:val="bullet"/>
+      <w:lvlText w:val=""/>
+      <w:lvlJc w:val="left"/>
+      <w:pPr>
+        <w:ind w:left="3600" w:hanging="360"/>
+      </w:pPr>
+      <w:rPr>
+        <w:rFonts w:ascii="Symbol" w:hAnsi="Symbol" w:hint="default"/>
+      </w:rPr>
+    </w:lvl>
+    <w:lvl w:ilvl="4" w:tplc="04090003" w:tentative="1">
+      <w:start w:val="1"/>
+      <w:numFmt w:val="bullet"/>
+      <w:lvlText w:val="o"/>
+      <w:lvlJc w:val="left"/>
+      <w:pPr>
+        <w:ind w:left="4320" w:hanging="360"/>
+      </w:pPr>
+      <w:rPr>
+        <w:rFonts w:ascii="Courier New" w:hAnsi="Courier New" w:cs="Courier New" w:hint="default"/>
+      </w:rPr>
+    </w:lvl>
+    <w:lvl w:ilvl="5" w:tplc="04090005" w:tentative="1">
+      <w:start w:val="1"/>
+      <w:numFmt w:val="bullet"/>
+      <w:lvlText w:val=""/>
+      <w:lvlJc w:val="left"/>
+      <w:pPr>
+        <w:ind w:left="5040" w:hanging="360"/>
+      </w:pPr>
+      <w:rPr>
+        <w:rFonts w:ascii="Wingdings" w:hAnsi="Wingdings" w:hint="default"/>
+      </w:rPr>
+    </w:lvl>
+    <w:lvl w:ilvl="6" w:tplc="04090001" w:tentative="1">
+      <w:start w:val="1"/>
+      <w:numFmt w:val="bullet"/>
+      <w:lvlText w:val=""/>
+      <w:lvlJc w:val="left"/>
+      <w:pPr>
+        <w:ind w:left="5760" w:hanging="360"/>
+      </w:pPr>
+      <w:rPr>
+        <w:rFonts w:ascii="Symbol" w:hAnsi="Symbol" w:hint="default"/>
+      </w:rPr>
+    </w:lvl>
+    <w:lvl w:ilvl="7" w:tplc="04090003" w:tentative="1">
+      <w:start w:val="1"/>
+      <w:numFmt w:val="bullet"/>
+      <w:lvlText w:val="o"/>
+      <w:lvlJc w:val="left"/>
+      <w:pPr>
+        <w:ind w:left="6480" w:hanging="360"/>
+      </w:pPr>
+      <w:rPr>
+        <w:rFonts w:ascii="Courier New" w:hAnsi="Courier New" w:cs="Courier New" w:hint="default"/>
+      </w:rPr>
+    </w:lvl>
+    <w:lvl w:ilvl="8" w:tplc="04090005" w:tentative="1">
+      <w:start w:val="1"/>
+      <w:numFmt w:val="bullet"/>
+      <w:lvlText w:val=""/>
+      <w:lvlJc w:val="left"/>
+      <w:pPr>
+        <w:ind w:left="7200" w:hanging="360"/>
+      </w:pPr>
+      <w:rPr>
+        <w:rFonts w:ascii="Wingdings" w:hAnsi="Wingdings" w:hint="default"/>
+      </w:rPr>
+    </w:lvl>
+  </w:abstractNum>
+  <w:abstractNum w:abstractNumId="8" w15:restartNumberingAfterBreak="0">
+    <w:nsid w:val="7BCB6CCA"/>
+    <w:multiLevelType w:val="hybridMultilevel"/>
+    <w:tmpl w:val="BDE2240E"/>
+    <w:lvl w:ilvl="0" w:tplc="04090003">
+      <w:start w:val="1"/>
+      <w:numFmt w:val="bullet"/>
+      <w:lvlText w:val="o"/>
+      <w:lvlJc w:val="left"/>
+      <w:pPr>
+        <w:ind w:left="1440" w:hanging="360"/>
+      </w:pPr>
+      <w:rPr>
+        <w:rFonts w:ascii="Courier New" w:hAnsi="Courier New" w:cs="Courier New" w:hint="default"/>
+      </w:rPr>
+    </w:lvl>
+    <w:lvl w:ilvl="1" w:tplc="FFFFFFFF" w:tentative="1">
+      <w:start w:val="1"/>
+      <w:numFmt w:val="bullet"/>
+      <w:lvlText w:val="o"/>
+      <w:lvlJc w:val="left"/>
+      <w:pPr>
+        <w:ind w:left="2160" w:hanging="360"/>
+      </w:pPr>
+      <w:rPr>
+        <w:rFonts w:ascii="Courier New" w:hAnsi="Courier New" w:cs="Courier New" w:hint="default"/>
+      </w:rPr>
+    </w:lvl>
+    <w:lvl w:ilvl="2" w:tplc="FFFFFFFF" w:tentative="1">
+      <w:start w:val="1"/>
+      <w:numFmt w:val="bullet"/>
+      <w:lvlText w:val=""/>
+      <w:lvlJc w:val="left"/>
+      <w:pPr>
+        <w:ind w:left="2880" w:hanging="360"/>
+      </w:pPr>
+      <w:rPr>
+        <w:rFonts w:ascii="Wingdings" w:hAnsi="Wingdings" w:hint="default"/>
+      </w:rPr>
+    </w:lvl>
+    <w:lvl w:ilvl="3" w:tplc="FFFFFFFF" w:tentative="1">
+      <w:start w:val="1"/>
+      <w:numFmt w:val="bullet"/>
+      <w:lvlText w:val=""/>
+      <w:lvlJc w:val="left"/>
+      <w:pPr>
+        <w:ind w:left="3600" w:hanging="360"/>
+      </w:pPr>
+      <w:rPr>
+        <w:rFonts w:ascii="Symbol" w:hAnsi="Symbol" w:hint="default"/>
+      </w:rPr>
+    </w:lvl>
+    <w:lvl w:ilvl="4" w:tplc="FFFFFFFF" w:tentative="1">
+      <w:start w:val="1"/>
+      <w:numFmt w:val="bullet"/>
+      <w:lvlText w:val="o"/>
+      <w:lvlJc w:val="left"/>
+      <w:pPr>
+        <w:ind w:left="4320" w:hanging="360"/>
+      </w:pPr>
+      <w:rPr>
+        <w:rFonts w:ascii="Courier New" w:hAnsi="Courier New" w:cs="Courier New" w:hint="default"/>
+      </w:rPr>
+    </w:lvl>
+    <w:lvl w:ilvl="5" w:tplc="FFFFFFFF" w:tentative="1">
+      <w:start w:val="1"/>
+      <w:numFmt w:val="bullet"/>
+      <w:lvlText w:val=""/>
+      <w:lvlJc w:val="left"/>
+      <w:pPr>
+        <w:ind w:left="5040" w:hanging="360"/>
+      </w:pPr>
+      <w:rPr>
+        <w:rFonts w:ascii="Wingdings" w:hAnsi="Wingdings" w:hint="default"/>
+      </w:rPr>
+    </w:lvl>
+    <w:lvl w:ilvl="6" w:tplc="FFFFFFFF" w:tentative="1">
+      <w:start w:val="1"/>
+      <w:numFmt w:val="bullet"/>
+      <w:lvlText w:val=""/>
+      <w:lvlJc w:val="left"/>
+      <w:pPr>
+        <w:ind w:left="5760" w:hanging="360"/>
+      </w:pPr>
+      <w:rPr>
+        <w:rFonts w:ascii="Symbol" w:hAnsi="Symbol" w:hint="default"/>
+      </w:rPr>
+    </w:lvl>
+    <w:lvl w:ilvl="7" w:tplc="FFFFFFFF" w:tentative="1">
+      <w:start w:val="1"/>
+      <w:numFmt w:val="bullet"/>
+      <w:lvlText w:val="o"/>
+      <w:lvlJc w:val="left"/>
+      <w:pPr>
+        <w:ind w:left="6480" w:hanging="360"/>
+      </w:pPr>
+      <w:rPr>
+        <w:rFonts w:ascii="Courier New" w:hAnsi="Courier New" w:cs="Courier New" w:hint="default"/>
+      </w:rPr>
+    </w:lvl>
+    <w:lvl w:ilvl="8" w:tplc="FFFFFFFF" w:tentative="1">
+      <w:start w:val="1"/>
+      <w:numFmt w:val="bullet"/>
+      <w:lvlText w:val=""/>
+      <w:lvlJc w:val="left"/>
+      <w:pPr>
+        <w:ind w:left="7200" w:hanging="360"/>
+      </w:pPr>
+      <w:rPr>
+        <w:rFonts w:ascii="Wingdings" w:hAnsi="Wingdings" w:hint="default"/>
+      </w:rPr>
+    </w:lvl>
+  </w:abstractNum>
   <w:num w:numId="1" w16cid:durableId="945504266">
-    <w:abstractNumId w:val="5"/>
+    <w:abstractNumId w:val="6"/>
   </w:num>
   <w:num w:numId="2" w16cid:durableId="1494761567">
-    <w:abstractNumId w:val="2"/>
+    <w:abstractNumId w:val="3"/>
   </w:num>
   <w:num w:numId="3" w16cid:durableId="910968937">
-    <w:abstractNumId w:val="3"/>
+    <w:abstractNumId w:val="4"/>
   </w:num>
   <w:num w:numId="4" w16cid:durableId="218593903">
     <w:abstractNumId w:val="1"/>
@@ -1387,7 +2501,16 @@
     <w:abstractNumId w:val="0"/>
   </w:num>
   <w:num w:numId="6" w16cid:durableId="423454558">
-    <w:abstractNumId w:val="4"/>
+    <w:abstractNumId w:val="5"/>
+  </w:num>
+  <w:num w:numId="7" w16cid:durableId="1800684466">
+    <w:abstractNumId w:val="2"/>
+  </w:num>
+  <w:num w:numId="8" w16cid:durableId="1135636967">
+    <w:abstractNumId w:val="7"/>
+  </w:num>
+  <w:num w:numId="9" w16cid:durableId="1500653872">
+    <w:abstractNumId w:val="8"/>
   </w:num>
 </w:numbering>
 </file>
@@ -2648,4 +3771,16 @@
     </a:ext>
   </a:extLst>
 </a:theme>
+</file>
+
+<file path=customXml/item1.xml><?xml version="1.0" encoding="utf-8"?>
+<b:Sources xmlns:b="http://schemas.openxmlformats.org/officeDocument/2006/bibliography" xmlns="http://schemas.openxmlformats.org/officeDocument/2006/bibliography" SelectedStyle="\APASixthEditionOfficeOnline.xsl" StyleName="APA" Version="6"/>
+</file>
+
+<file path=customXml/itemProps1.xml><?xml version="1.0" encoding="utf-8"?>
+<ds:datastoreItem xmlns:ds="http://schemas.openxmlformats.org/officeDocument/2006/customXml" ds:itemID="{F9C5420F-D873-465C-B482-44B502280FF6}">
+  <ds:schemaRefs>
+    <ds:schemaRef ds:uri="http://schemas.openxmlformats.org/officeDocument/2006/bibliography"/>
+  </ds:schemaRefs>
+</ds:datastoreItem>
 </file>
</xml_diff>